<commit_message>
modif Italiano/... added Web develop/...
</commit_message>
<xml_diff>
--- a/Italiano/Lavori/Le nuove tecnologie a scuola.docx
+++ b/Italiano/Lavori/Le nuove tecnologie a scuola.docx
@@ -391,28 +391,7 @@
           <w:rFonts w:cstheme="minorHAnsi"/>
           <w:szCs w:val="24"/>
         </w:rPr>
-        <w:t xml:space="preserve">per fini didattici, mancando inoltre di </w:t>
-      </w:r>
-      <w:r>
-        <w:rPr>
-          <w:rFonts w:cstheme="minorHAnsi"/>
-          <w:szCs w:val="24"/>
-        </w:rPr>
-        <w:t xml:space="preserve">considerare </w:t>
-      </w:r>
-      <w:r>
-        <w:rPr>
-          <w:rFonts w:cstheme="minorHAnsi"/>
-          <w:szCs w:val="24"/>
-        </w:rPr>
-        <w:t>come</w:t>
-      </w:r>
-      <w:r>
-        <w:rPr>
-          <w:rFonts w:cstheme="minorHAnsi"/>
-          <w:szCs w:val="24"/>
-        </w:rPr>
-        <w:t xml:space="preserve"> il compito della scuola di preparare i </w:t>
+        <w:t xml:space="preserve">per fini didattici, mancando inoltre di considerare come il compito della scuola di preparare i </w:t>
       </w:r>
       <w:r>
         <w:rPr>
@@ -1428,7 +1407,7 @@
         <w:t xml:space="preserve">La didattica di </w:t>
       </w:r>
       <w:r>
-        <w:t>determinate</w:t>
+        <w:t>alcune</w:t>
       </w:r>
       <w:r>
         <w:t xml:space="preserve"> materie </w:t>
@@ -1470,12 +1449,40 @@
         <w:t>di</w:t>
       </w:r>
       <w:r>
-        <w:t xml:space="preserve"> correlare le formule matematiche con la visualizzazione geometrica; e ancora, passando al microscopico, non sarebbe forse più immediato poter contemplare con i propri occhi lo scambio di elettroni tra due atomi spiegato nella lezione di chimica?</w:t>
-      </w:r>
-    </w:p>
-    <w:p>
-      <w:r>
-        <w:t>Anche lo studio casalingo subirebbe dei mutamenti, se i professori sapessero indicare metodi nuovi ed innovativi. In questo momento non disponibile in Italia, la nuova iterazione del chatbot di casa OpenAI, GPT-4o, è in grado di sostenere una conversazione vocale in tempo reale</w:t>
+        <w:t xml:space="preserve"> correlare le formule matematiche con la </w:t>
+      </w:r>
+      <w:r>
+        <w:t>rispettiva rappresent</w:t>
+      </w:r>
+      <w:r>
+        <w:t xml:space="preserve">azione </w:t>
+      </w:r>
+      <w:r>
+        <w:t xml:space="preserve">spaziale </w:t>
+      </w:r>
+      <w:r>
+        <w:t>geometrica; e ancora, passando al microscopico, non sarebbe forse più immediato poter contemplare con i propri occhi lo scambio di elettroni tra due atomi spiegato nella lezione di chimica?</w:t>
+      </w:r>
+    </w:p>
+    <w:p>
+      <w:r>
+        <w:t xml:space="preserve">Anche lo studio casalingo subirebbe dei mutamenti, se i professori sapessero indicare metodi nuovi ed innovativi. In questo momento non disponibile in Italia, la nuova iterazione </w:t>
+      </w:r>
+      <w:proofErr w:type="gramStart"/>
+      <w:r>
+        <w:t>del chatbot</w:t>
+      </w:r>
+      <w:proofErr w:type="gramEnd"/>
+      <w:r>
+        <w:t xml:space="preserve"> di casa </w:t>
+      </w:r>
+      <w:proofErr w:type="spellStart"/>
+      <w:r>
+        <w:t>OpenAI</w:t>
+      </w:r>
+      <w:proofErr w:type="spellEnd"/>
+      <w:r>
+        <w:t>, GPT-4o, è in grado di sostenere una conversazione vocale in tempo reale</w:t>
       </w:r>
       <w:r>
         <w:t>.</w:t>
@@ -1514,7 +1521,15 @@
         <w:t xml:space="preserve"> corretta</w:t>
       </w:r>
       <w:r>
-        <w:t xml:space="preserve">, ma incentivare ed agevolare il ragionamento step-by-step) </w:t>
+        <w:t xml:space="preserve">, ma incentivare ed agevolare il ragionamento </w:t>
+      </w:r>
+      <w:proofErr w:type="spellStart"/>
+      <w:r>
+        <w:t>step-by-step</w:t>
+      </w:r>
+      <w:proofErr w:type="spellEnd"/>
+      <w:r>
+        <w:t xml:space="preserve">) </w:t>
       </w:r>
       <w:r>
         <w:t>chat-</w:t>
@@ -1523,14 +1538,23 @@
         <w:t xml:space="preserve">GPT-4o </w:t>
       </w:r>
       <w:r>
-        <w:t>è in grado di spiegare su diversi gradi di approfondimento gli argomenti richiesti, anche attingendo al materiale scolastico inviatogli come fonte di informazione</w:t>
-      </w:r>
-      <w:r>
-        <w:t xml:space="preserve">, e su richiesta svolgere una vera e </w:t>
+        <w:t xml:space="preserve">è in grado di spiegare su diversi gradi di approfondimento gli argomenti richiesti, anche attingendo al materiale scolastico </w:t>
+      </w:r>
+      <w:r>
+        <w:t>allegatogli</w:t>
+      </w:r>
+      <w:r>
+        <w:t xml:space="preserve"> come fonte di </w:t>
+      </w:r>
+      <w:r>
+        <w:t>riferimento</w:t>
+      </w:r>
+      <w:r>
+        <w:t xml:space="preserve">, e su richiesta svolgere una vera e propria </w:t>
       </w:r>
       <w:r>
         <w:lastRenderedPageBreak/>
-        <w:t xml:space="preserve">propria interrogazione. </w:t>
+        <w:t xml:space="preserve">interrogazione. </w:t>
       </w:r>
       <w:r>
         <w:t>Pur</w:t>
@@ -1542,7 +1566,15 @@
         <w:t>,</w:t>
       </w:r>
       <w:r>
-        <w:t xml:space="preserve"> il chatbot permette di approfondire facilmente argomenti ritenuti interessanti dallo studente.</w:t>
+        <w:t xml:space="preserve"> </w:t>
+      </w:r>
+      <w:proofErr w:type="gramStart"/>
+      <w:r>
+        <w:t>il chatbot</w:t>
+      </w:r>
+      <w:proofErr w:type="gramEnd"/>
+      <w:r>
+        <w:t xml:space="preserve"> permette di approfondire facilmente argomenti ritenuti interessanti dallo studente.</w:t>
       </w:r>
     </w:p>
     <w:p>
@@ -1686,37 +1718,7 @@
         <w:t xml:space="preserve">positivi, </w:t>
       </w:r>
       <w:r>
-        <w:t xml:space="preserve">e con particolare focus su </w:t>
-      </w:r>
-      <w:r>
-        <w:t>quanto desidererei in futuro</w:t>
-      </w:r>
-      <w:r>
-        <w:t xml:space="preserve">, </w:t>
-      </w:r>
-      <w:r>
-        <w:t xml:space="preserve">ritenendo </w:t>
-      </w:r>
-      <w:r>
-        <w:t xml:space="preserve">che </w:t>
-      </w:r>
-      <w:r>
-        <w:t>con un</w:t>
-      </w:r>
-      <w:r>
-        <w:t xml:space="preserve"> campo di argomenti </w:t>
-      </w:r>
-      <w:r>
-        <w:t xml:space="preserve">ristretto </w:t>
-      </w:r>
-      <w:r>
-        <w:t>avrei potuto parlarne più dettagliatamente</w:t>
-      </w:r>
-      <w:r>
-        <w:t xml:space="preserve"> e</w:t>
-      </w:r>
-      <w:r>
-        <w:t xml:space="preserve"> che </w:t>
+        <w:t xml:space="preserve">e con particolare focus su quanto desidererei in futuro, ritenendo che con un campo di argomenti ristretto avrei potuto parlarne più dettagliatamente e che </w:t>
       </w:r>
       <w:r>
         <w:t>le misure già attualizzate non sarebbero state altrettanto interessanti da analizzare</w:t>
@@ -1747,10 +1749,7 @@
         <w:t xml:space="preserve"> </w:t>
       </w:r>
       <w:r>
-        <w:t>remore</w:t>
-      </w:r>
-      <w:r>
-        <w:t>. Ad esempio una classe che si confronta costantemente, per via delle differenze nello studio individuale dei suoi componenti, è sicuramente composta da alunni che non hanno paura di sbagliare, paura che purtroppo oggi inibisce molti dall’intervenire in aula.</w:t>
+        <w:t>remore. Ad esempio una classe che si confronta costantemente, per via delle differenze nello studio individuale dei suoi componenti, è sicuramente composta da alunni che non hanno paura di sbagliare, paura che purtroppo oggi inibisce molti dall’intervenire in aula.</w:t>
       </w:r>
     </w:p>
     <w:p>
@@ -1761,10 +1760,7 @@
     </w:p>
     <w:p>
       <w:r>
-        <w:t>Riccardo Ceschel</w:t>
-      </w:r>
-      <w:r>
-        <w:t>.</w:t>
+        <w:t>Riccardo Ceschel.</w:t>
       </w:r>
     </w:p>
     <w:p/>

</xml_diff>